<commit_message>
correcao no trab. 1 de ES
</commit_message>
<xml_diff>
--- a/aulas/lab-programacao/Trabalho1-LabES.docx
+++ b/aulas/lab-programacao/Trabalho1-LabES.docx
@@ -211,56 +211,7 @@
           <w:sz w:val="24"/>
           <w:szCs w:val="24"/>
         </w:rPr>
-        <w:t>Neste trabalho prático, o aluno deverá c</w:t>
-      </w:r>
-      <w:r>
-        <w:rPr>
-          <w:sz w:val="24"/>
-          <w:szCs w:val="24"/>
-        </w:rPr>
-        <w:t xml:space="preserve">riar uma aplicação </w:t>
-      </w:r>
-      <w:r>
-        <w:rPr>
-          <w:sz w:val="24"/>
-          <w:szCs w:val="24"/>
-        </w:rPr>
-        <w:t xml:space="preserve">Web </w:t>
-      </w:r>
-      <w:r>
-        <w:rPr>
-          <w:sz w:val="24"/>
-          <w:szCs w:val="24"/>
-        </w:rPr>
-        <w:t>que contenha um formulário para cadastramento dos imóveis disponíveis para locação de uma imobiliária. O formulário deverá se</w:t>
-      </w:r>
-      <w:r>
-        <w:rPr>
-          <w:sz w:val="24"/>
-          <w:szCs w:val="24"/>
-        </w:rPr>
-        <w:t>r apresentado</w:t>
-      </w:r>
-      <w:r>
-        <w:rPr>
-          <w:sz w:val="24"/>
-          <w:szCs w:val="24"/>
-        </w:rPr>
-        <w:t xml:space="preserve"> de maneira organizada e eleg</w:t>
-      </w:r>
-      <w:r>
-        <w:rPr>
-          <w:sz w:val="24"/>
-          <w:szCs w:val="24"/>
-        </w:rPr>
-        <w:t>ante. Os dados dos imóveis deverão</w:t>
-      </w:r>
-      <w:r>
-        <w:rPr>
-          <w:sz w:val="24"/>
-          <w:szCs w:val="24"/>
-        </w:rPr>
-        <w:t xml:space="preserve"> ser inseridos adequadamente no banco de dados.</w:t>
+        <w:t>Neste trabalho prático, o aluno deverá criar uma aplicação Web que contenha um formulário para cadastramento dos imóveis disponíveis para locação de uma imobiliária. O formulário deverá ser apresentado de maneira organizada e elegante. Os dados dos imóveis deverão ser inseridos adequadamente no banco de dados.</w:t>
       </w:r>
     </w:p>
     <w:p>
@@ -434,7 +385,34 @@
           <w:sz w:val="24"/>
           <w:szCs w:val="24"/>
         </w:rPr>
-        <w:t>alquer dúvida sobre o trabalho poderá ser solucionada junto ao monitor da disciplina.</w:t>
+        <w:t xml:space="preserve">alquer dúvida sobre o trabalho poderá ser </w:t>
+      </w:r>
+      <w:r>
+        <w:rPr>
+          <w:b/>
+          <w:sz w:val="24"/>
+          <w:szCs w:val="24"/>
+        </w:rPr>
+        <w:t xml:space="preserve">enviada para o e-mail do professor: </w:t>
+      </w:r>
+      <w:hyperlink r:id="rId6" w:history="1">
+        <w:r>
+          <w:rPr>
+            <w:rStyle w:val="Hyperlink"/>
+            <w:b/>
+            <w:sz w:val="24"/>
+            <w:szCs w:val="24"/>
+          </w:rPr>
+          <w:t>edu@cefetmg.br</w:t>
+        </w:r>
+      </w:hyperlink>
+      <w:r>
+        <w:rPr>
+          <w:b/>
+          <w:sz w:val="24"/>
+          <w:szCs w:val="24"/>
+        </w:rPr>
+        <w:t xml:space="preserve"> </w:t>
       </w:r>
       <w:bookmarkStart w:id="0" w:name="_GoBack"/>
       <w:bookmarkEnd w:id="0"/>

</xml_diff>

<commit_message>
descricao do trabalho 1
</commit_message>
<xml_diff>
--- a/aulas/lab-programacao/Trabalho1-LabES.docx
+++ b/aulas/lab-programacao/Trabalho1-LabES.docx
@@ -180,7 +180,7 @@
           <w:sz w:val="32"/>
           <w:szCs w:val="32"/>
         </w:rPr>
-        <w:t>30/09</w:t>
+        <w:t>24/02</w:t>
       </w:r>
     </w:p>
     <w:p>
@@ -262,7 +262,65 @@
           <w:sz w:val="24"/>
           <w:szCs w:val="24"/>
         </w:rPr>
-        <w:t xml:space="preserve">O trabalho deverá ser feito individualmente. O aluno poderá implementar o trabalho usando a tecnologia e </w:t>
+        <w:t xml:space="preserve">O trabalho deverá ser feito </w:t>
+      </w:r>
+      <w:r>
+        <w:rPr>
+          <w:sz w:val="24"/>
+          <w:szCs w:val="24"/>
+        </w:rPr>
+        <w:t xml:space="preserve">em </w:t>
+      </w:r>
+      <w:r>
+        <w:rPr>
+          <w:b/>
+          <w:sz w:val="24"/>
+          <w:szCs w:val="24"/>
+        </w:rPr>
+        <w:t xml:space="preserve">grupos de </w:t>
+      </w:r>
+      <w:r>
+        <w:rPr>
+          <w:b/>
+          <w:sz w:val="24"/>
+          <w:szCs w:val="24"/>
+        </w:rPr>
+        <w:t>4 pessoas</w:t>
+      </w:r>
+      <w:r>
+        <w:rPr>
+          <w:sz w:val="24"/>
+          <w:szCs w:val="24"/>
+        </w:rPr>
+        <w:t xml:space="preserve">. </w:t>
+      </w:r>
+      <w:r>
+        <w:rPr>
+          <w:sz w:val="24"/>
+          <w:szCs w:val="24"/>
+        </w:rPr>
+        <w:t xml:space="preserve">Como são 43 alunos, apenas um grupo terá 3 pessoas. </w:t>
+      </w:r>
+      <w:r>
+        <w:rPr>
+          <w:sz w:val="24"/>
+          <w:szCs w:val="24"/>
+        </w:rPr>
+        <w:t xml:space="preserve">O </w:t>
+      </w:r>
+      <w:r>
+        <w:rPr>
+          <w:sz w:val="24"/>
+          <w:szCs w:val="24"/>
+        </w:rPr>
+        <w:t>grupo</w:t>
+      </w:r>
+      <w:r>
+        <w:rPr>
+          <w:sz w:val="24"/>
+          <w:szCs w:val="24"/>
+        </w:rPr>
+        <w:t xml:space="preserve"> poderá implementar o trabalho usando a tecnologia e </w:t>
       </w:r>
       <w:r>
         <w:rPr>
@@ -277,131 +335,66 @@
           <w:sz w:val="24"/>
           <w:szCs w:val="24"/>
         </w:rPr>
-        <w:t xml:space="preserve"> de sua preferência. Em relação ao banco de dados, o aluno também é livre para escolher o banco de dados relacional ou NoSQL.</w:t>
+        <w:t xml:space="preserve"> de sua preferência. Em relação ao banco de dados, o </w:t>
+      </w:r>
+      <w:r>
+        <w:rPr>
+          <w:sz w:val="24"/>
+          <w:szCs w:val="24"/>
+        </w:rPr>
+        <w:t>grupo</w:t>
+      </w:r>
+      <w:r>
+        <w:rPr>
+          <w:sz w:val="24"/>
+          <w:szCs w:val="24"/>
+        </w:rPr>
+        <w:t xml:space="preserve"> também é livre para escolher o banco de dados relacional ou NoSQL.</w:t>
+      </w:r>
+      <w:r>
+        <w:rPr>
+          <w:sz w:val="24"/>
+          <w:szCs w:val="24"/>
+        </w:rPr>
+        <w:t xml:space="preserve"> É importante salientar que o grupo deverá ser o mesmo para os próximos trabalhos da disciplina.</w:t>
       </w:r>
     </w:p>
     <w:p>
       <w:pPr>
         <w:jc w:val="both"/>
         <w:rPr>
-          <w:sz w:val="24"/>
-          <w:szCs w:val="24"/>
-        </w:rPr>
-      </w:pPr>
-    </w:p>
-    <w:p>
-      <w:pPr>
-        <w:jc w:val="both"/>
-        <w:rPr>
-          <w:b/>
-          <w:sz w:val="24"/>
-          <w:szCs w:val="24"/>
-        </w:rPr>
-      </w:pPr>
-      <w:r>
-        <w:rPr>
-          <w:b/>
-          <w:sz w:val="24"/>
-          <w:szCs w:val="24"/>
-          <w:u w:val="single"/>
-        </w:rPr>
-        <w:t>Entrega dos trabalhos</w:t>
-      </w:r>
-      <w:r>
-        <w:rPr>
-          <w:b/>
-          <w:sz w:val="24"/>
-          <w:szCs w:val="24"/>
-        </w:rPr>
-        <w:t xml:space="preserve">: Todos os trabalhos deverão ser entregues através do sistema </w:t>
-      </w:r>
-      <w:r>
-        <w:rPr>
-          <w:b/>
-          <w:sz w:val="24"/>
-          <w:szCs w:val="24"/>
-        </w:rPr>
-        <w:t>Microsoft Teams</w:t>
-      </w:r>
-      <w:r>
-        <w:rPr>
-          <w:b/>
-          <w:sz w:val="24"/>
-          <w:szCs w:val="24"/>
-        </w:rPr>
-        <w:t xml:space="preserve">. O </w:t>
-      </w:r>
-      <w:r>
-        <w:rPr>
-          <w:b/>
-          <w:sz w:val="24"/>
-          <w:szCs w:val="24"/>
-        </w:rPr>
-        <w:t>aluno</w:t>
-      </w:r>
-      <w:r>
-        <w:rPr>
-          <w:b/>
-          <w:sz w:val="24"/>
-          <w:szCs w:val="24"/>
-        </w:rPr>
-        <w:t xml:space="preserve"> deverá colocar todo o código-fonte do trabalho em um arquivo “.zip”. O arquivo zipado deverá conter o nome </w:t>
-      </w:r>
-      <w:r>
-        <w:rPr>
-          <w:b/>
-          <w:sz w:val="24"/>
-          <w:szCs w:val="24"/>
-        </w:rPr>
-        <w:t>completo do aluno bem como o seu número de matrícula</w:t>
-      </w:r>
-      <w:r>
-        <w:rPr>
-          <w:b/>
-          <w:sz w:val="24"/>
-          <w:szCs w:val="24"/>
-        </w:rPr>
-        <w:t>.</w:t>
-      </w:r>
-      <w:r>
-        <w:rPr>
-          <w:b/>
-          <w:sz w:val="24"/>
-          <w:szCs w:val="24"/>
-        </w:rPr>
-        <w:t xml:space="preserve"> </w:t>
-      </w:r>
-      <w:r>
-        <w:rPr>
-          <w:b/>
-          <w:sz w:val="24"/>
-          <w:szCs w:val="24"/>
-        </w:rPr>
-        <w:t>Qu</w:t>
-      </w:r>
-      <w:r>
-        <w:rPr>
-          <w:b/>
-          <w:sz w:val="24"/>
-          <w:szCs w:val="24"/>
-        </w:rPr>
-        <w:t xml:space="preserve">alquer dúvida sobre o trabalho poderá ser </w:t>
-      </w:r>
-      <w:r>
-        <w:rPr>
-          <w:b/>
-          <w:sz w:val="24"/>
-          <w:szCs w:val="24"/>
-        </w:rPr>
-        <w:t xml:space="preserve">enviada para o e-mail do professor: </w:t>
+          <w:b/>
+          <w:sz w:val="24"/>
+          <w:szCs w:val="24"/>
+        </w:rPr>
+      </w:pPr>
+      <w:r>
+        <w:rPr>
+          <w:b/>
+          <w:i/>
+          <w:sz w:val="24"/>
+          <w:szCs w:val="24"/>
+        </w:rPr>
+        <w:t xml:space="preserve">Todos os trabalhos deverão ser </w:t>
+      </w:r>
+      <w:r>
+        <w:rPr>
+          <w:b/>
+          <w:i/>
+          <w:sz w:val="24"/>
+          <w:szCs w:val="24"/>
+        </w:rPr>
+        <w:t xml:space="preserve">enviados para o e-mail </w:t>
       </w:r>
       <w:hyperlink r:id="rId6" w:history="1">
         <w:r>
           <w:rPr>
             <w:rStyle w:val="Hyperlink"/>
             <w:b/>
+            <w:i/>
             <w:sz w:val="24"/>
             <w:szCs w:val="24"/>
+            <w:u w:val="none"/>
           </w:rPr>
           <w:t>edu@cefetmg.br</w:t>
         </w:r>
@@ -409,10 +402,151 @@
       <w:r>
         <w:rPr>
           <w:b/>
+          <w:i/>
+          <w:sz w:val="24"/>
+          <w:szCs w:val="24"/>
+        </w:rPr>
+        <w:t xml:space="preserve">. O </w:t>
+      </w:r>
+      <w:r>
+        <w:rPr>
+          <w:b/>
+          <w:i/>
+          <w:sz w:val="24"/>
+          <w:szCs w:val="24"/>
+        </w:rPr>
+        <w:t>grupo</w:t>
+      </w:r>
+      <w:r>
+        <w:rPr>
+          <w:b/>
+          <w:i/>
+          <w:sz w:val="24"/>
+          <w:szCs w:val="24"/>
+        </w:rPr>
+        <w:t xml:space="preserve"> deverá colocar todo o código-fonte do trabalho em um arquivo “.zip”. O arquivo zipado deverá conter o nome </w:t>
+      </w:r>
+      <w:r>
+        <w:rPr>
+          <w:b/>
+          <w:i/>
+          <w:sz w:val="24"/>
+          <w:szCs w:val="24"/>
+        </w:rPr>
+        <w:t>completo do</w:t>
+      </w:r>
+      <w:r>
+        <w:rPr>
+          <w:b/>
+          <w:i/>
+          <w:sz w:val="24"/>
+          <w:szCs w:val="24"/>
+        </w:rPr>
+        <w:t xml:space="preserve">s integrantes do grupo bem como </w:t>
+      </w:r>
+      <w:r>
+        <w:rPr>
+          <w:b/>
+          <w:i/>
+          <w:sz w:val="24"/>
+          <w:szCs w:val="24"/>
+        </w:rPr>
+        <w:t>o</w:t>
+      </w:r>
+      <w:r>
+        <w:rPr>
+          <w:b/>
+          <w:i/>
+          <w:sz w:val="24"/>
+          <w:szCs w:val="24"/>
+        </w:rPr>
+        <w:t>s</w:t>
+      </w:r>
+      <w:r>
+        <w:rPr>
+          <w:b/>
+          <w:i/>
+          <w:sz w:val="24"/>
+          <w:szCs w:val="24"/>
+        </w:rPr>
+        <w:t xml:space="preserve"> seu</w:t>
+      </w:r>
+      <w:r>
+        <w:rPr>
+          <w:b/>
+          <w:i/>
+          <w:sz w:val="24"/>
+          <w:szCs w:val="24"/>
+        </w:rPr>
+        <w:t>s</w:t>
+      </w:r>
+      <w:r>
+        <w:rPr>
+          <w:b/>
+          <w:i/>
+          <w:sz w:val="24"/>
+          <w:szCs w:val="24"/>
+        </w:rPr>
+        <w:t xml:space="preserve"> número</w:t>
+      </w:r>
+      <w:r>
+        <w:rPr>
+          <w:b/>
+          <w:i/>
+          <w:sz w:val="24"/>
+          <w:szCs w:val="24"/>
+        </w:rPr>
+        <w:t>s</w:t>
+      </w:r>
+      <w:r>
+        <w:rPr>
+          <w:b/>
+          <w:i/>
+          <w:sz w:val="24"/>
+          <w:szCs w:val="24"/>
+        </w:rPr>
+        <w:t xml:space="preserve"> de matrícula</w:t>
+      </w:r>
+      <w:r>
+        <w:rPr>
+          <w:b/>
+          <w:sz w:val="24"/>
+          <w:szCs w:val="24"/>
+        </w:rPr>
+        <w:t>.</w:t>
+      </w:r>
+      <w:r>
+        <w:rPr>
+          <w:b/>
           <w:sz w:val="24"/>
           <w:szCs w:val="24"/>
         </w:rPr>
         <w:t xml:space="preserve"> </w:t>
+      </w:r>
+      <w:r>
+        <w:rPr>
+          <w:b/>
+          <w:sz w:val="24"/>
+          <w:szCs w:val="24"/>
+        </w:rPr>
+        <w:t xml:space="preserve">Outra forma de entrega é enviar o </w:t>
+      </w:r>
+      <w:r>
+        <w:rPr>
+          <w:b/>
+          <w:i/>
+          <w:sz w:val="24"/>
+          <w:szCs w:val="24"/>
+        </w:rPr>
+        <w:t>link</w:t>
+      </w:r>
+      <w:r>
+        <w:rPr>
+          <w:b/>
+          <w:sz w:val="24"/>
+          <w:szCs w:val="24"/>
+        </w:rPr>
+        <w:t xml:space="preserve"> do repositório no GitHub.</w:t>
       </w:r>
       <w:bookmarkStart w:id="0" w:name="_GoBack"/>
       <w:bookmarkEnd w:id="0"/>

</xml_diff>

<commit_message>
atualizei a descricao do trabalho 1
</commit_message>
<xml_diff>
--- a/aulas/lab-programacao/Trabalho1-LabES.docx
+++ b/aulas/lab-programacao/Trabalho1-LabES.docx
@@ -245,7 +245,56 @@
           <w:sz w:val="24"/>
           <w:szCs w:val="24"/>
         </w:rPr>
-        <w:t xml:space="preserve">Para cada imóvel cadastrado no sistema é importante saber o seu endereço completo, sendo necessário cadastrar o bairro no qual o imóvel está localizado. O usuário deverá selecionar o bairro dentre uma lista de bairros disponíveis. Caso o bairro ainda não estiver cadastrado no banco de dados o usuário deverá selecionar a opção “Outro” e digitar o nome do bairro em uma caixa de texto. Esta caixa de texto ficará desabilitada quando o bairro selecionado for diferente de “Outro”. Além disso, é obrigatório armazenar o valor de aluguel de cada imóvel. </w:t>
+        <w:t xml:space="preserve">Para cada imóvel cadastrado no sistema é importante saber o seu endereço completo, sendo necessário cadastrar o bairro no qual o imóvel está localizado. O usuário deverá selecionar o bairro dentre uma lista de bairros disponíveis. Além disso, é obrigatório armazenar o valor de aluguel de cada imóvel. </w:t>
+      </w:r>
+      <w:r>
+        <w:rPr>
+          <w:sz w:val="24"/>
+          <w:szCs w:val="24"/>
+        </w:rPr>
+        <w:t xml:space="preserve">A aplicação deverá permitir o agendamento de visita no imóvel. Neste caso, ao clicar no botão </w:t>
+      </w:r>
+      <w:r>
+        <w:rPr>
+          <w:sz w:val="24"/>
+          <w:szCs w:val="24"/>
+        </w:rPr>
+        <w:t>‘</w:t>
+      </w:r>
+      <w:r>
+        <w:rPr>
+          <w:sz w:val="24"/>
+          <w:szCs w:val="24"/>
+        </w:rPr>
+        <w:t>Agendar Visita</w:t>
+      </w:r>
+      <w:r>
+        <w:rPr>
+          <w:sz w:val="24"/>
+          <w:szCs w:val="24"/>
+        </w:rPr>
+        <w:t>’</w:t>
+      </w:r>
+      <w:r>
+        <w:rPr>
+          <w:sz w:val="24"/>
+          <w:szCs w:val="24"/>
+        </w:rPr>
+        <w:t>, a aplicação deverá permitir selecionar uma data no calendário. Para uma determinada data, o usuário deverá selecionar um horário disponível para visita</w:t>
+      </w:r>
+      <w:r>
+        <w:rPr>
+          <w:sz w:val="24"/>
+          <w:szCs w:val="24"/>
+        </w:rPr>
+        <w:t xml:space="preserve"> e clicar em ‘Finalizar’</w:t>
+      </w:r>
+      <w:r>
+        <w:rPr>
+          <w:sz w:val="24"/>
+          <w:szCs w:val="24"/>
+        </w:rPr>
+        <w:t>.</w:t>
       </w:r>
     </w:p>
     <w:p>
@@ -546,10 +595,18 @@
           <w:sz w:val="24"/>
           <w:szCs w:val="24"/>
         </w:rPr>
-        <w:t xml:space="preserve"> do repositório no GitHub.</w:t>
+        <w:t xml:space="preserve"> do repositório </w:t>
       </w:r>
       <w:bookmarkStart w:id="0" w:name="_GoBack"/>
       <w:bookmarkEnd w:id="0"/>
+      <w:r>
+        <w:rPr>
+          <w:b/>
+          <w:sz w:val="24"/>
+          <w:szCs w:val="24"/>
+        </w:rPr>
+        <w:t>no GitHub.</w:t>
+      </w:r>
     </w:p>
     <w:sectPr>
       <w:pgSz w:w="11906" w:h="16838"/>

</xml_diff>

<commit_message>
trabalho 1 de lab. ES
</commit_message>
<xml_diff>
--- a/aulas/lab-programacao/Trabalho1-LabES.docx
+++ b/aulas/lab-programacao/Trabalho1-LabES.docx
@@ -564,49 +564,8 @@
         </w:rPr>
         <w:t>.</w:t>
       </w:r>
-      <w:r>
-        <w:rPr>
-          <w:b/>
-          <w:sz w:val="24"/>
-          <w:szCs w:val="24"/>
-        </w:rPr>
-        <w:t xml:space="preserve"> </w:t>
-      </w:r>
-      <w:r>
-        <w:rPr>
-          <w:b/>
-          <w:sz w:val="24"/>
-          <w:szCs w:val="24"/>
-        </w:rPr>
-        <w:t xml:space="preserve">Outra forma de entrega é enviar o </w:t>
-      </w:r>
-      <w:r>
-        <w:rPr>
-          <w:b/>
-          <w:i/>
-          <w:sz w:val="24"/>
-          <w:szCs w:val="24"/>
-        </w:rPr>
-        <w:t>link</w:t>
-      </w:r>
-      <w:r>
-        <w:rPr>
-          <w:b/>
-          <w:sz w:val="24"/>
-          <w:szCs w:val="24"/>
-        </w:rPr>
-        <w:t xml:space="preserve"> do repositório </w:t>
-      </w:r>
       <w:bookmarkStart w:id="0" w:name="_GoBack"/>
       <w:bookmarkEnd w:id="0"/>
-      <w:r>
-        <w:rPr>
-          <w:b/>
-          <w:sz w:val="24"/>
-          <w:szCs w:val="24"/>
-        </w:rPr>
-        <w:t>no GitHub.</w:t>
-      </w:r>
     </w:p>
     <w:sectPr>
       <w:pgSz w:w="11906" w:h="16838"/>

</xml_diff>

<commit_message>
Especificação do Trab. 1 de Lab.ES já está no ar
</commit_message>
<xml_diff>
--- a/aulas/lab-programacao/Trabalho1-LabES.docx
+++ b/aulas/lab-programacao/Trabalho1-LabES.docx
@@ -180,7 +180,21 @@
           <w:sz w:val="32"/>
           <w:szCs w:val="32"/>
         </w:rPr>
-        <w:t>24/02</w:t>
+        <w:t>30</w:t>
+      </w:r>
+      <w:r>
+        <w:rPr>
+          <w:sz w:val="32"/>
+          <w:szCs w:val="32"/>
+        </w:rPr>
+        <w:t>/0</w:t>
+      </w:r>
+      <w:r>
+        <w:rPr>
+          <w:sz w:val="32"/>
+          <w:szCs w:val="32"/>
+        </w:rPr>
+        <w:t>6</w:t>
       </w:r>
     </w:p>
     <w:p>
@@ -334,7 +348,15 @@
           <w:sz w:val="24"/>
           <w:szCs w:val="24"/>
         </w:rPr>
-        <w:t>4 pessoas</w:t>
+        <w:t>3</w:t>
+      </w:r>
+      <w:r>
+        <w:rPr>
+          <w:b/>
+          <w:sz w:val="24"/>
+          <w:szCs w:val="24"/>
+        </w:rPr>
+        <w:t xml:space="preserve"> pessoas</w:t>
       </w:r>
       <w:r>
         <w:rPr>
@@ -348,7 +370,45 @@
           <w:sz w:val="24"/>
           <w:szCs w:val="24"/>
         </w:rPr>
-        <w:t xml:space="preserve">Como são 43 alunos, apenas um grupo terá 3 pessoas. </w:t>
+        <w:t xml:space="preserve">Como são </w:t>
+      </w:r>
+      <w:r>
+        <w:rPr>
+          <w:sz w:val="24"/>
+          <w:szCs w:val="24"/>
+        </w:rPr>
+        <w:t xml:space="preserve">19 alunos, </w:t>
+      </w:r>
+      <w:r>
+        <w:rPr>
+          <w:b/>
+          <w:sz w:val="24"/>
+          <w:szCs w:val="24"/>
+        </w:rPr>
+        <w:t xml:space="preserve">apenas um grupo terá </w:t>
+      </w:r>
+      <w:r>
+        <w:rPr>
+          <w:b/>
+          <w:sz w:val="24"/>
+          <w:szCs w:val="24"/>
+        </w:rPr>
+        <w:t>4</w:t>
+      </w:r>
+      <w:r>
+        <w:rPr>
+          <w:b/>
+          <w:sz w:val="24"/>
+          <w:szCs w:val="24"/>
+        </w:rPr>
+        <w:t xml:space="preserve"> pessoas</w:t>
+      </w:r>
+      <w:r>
+        <w:rPr>
+          <w:sz w:val="24"/>
+          <w:szCs w:val="24"/>
+        </w:rPr>
+        <w:t xml:space="preserve">. </w:t>
       </w:r>
       <w:r>
         <w:rPr>
@@ -407,6 +467,8 @@
         </w:rPr>
         <w:t xml:space="preserve"> É importante salientar que o grupo deverá ser o mesmo para os próximos trabalhos da disciplina.</w:t>
       </w:r>
+      <w:bookmarkStart w:id="0" w:name="_GoBack"/>
+      <w:bookmarkEnd w:id="0"/>
     </w:p>
     <w:p>
       <w:pPr>
@@ -564,8 +626,6 @@
         </w:rPr>
         <w:t>.</w:t>
       </w:r>
-      <w:bookmarkStart w:id="0" w:name="_GoBack"/>
-      <w:bookmarkEnd w:id="0"/>
     </w:p>
     <w:sectPr>
       <w:pgSz w:w="11906" w:h="16838"/>

</xml_diff>

<commit_message>
Criei um novo Trabalho sobre Pizzaria para a turma de Lab. ES
</commit_message>
<xml_diff>
--- a/aulas/lab-programacao/Trabalho1-LabES.docx
+++ b/aulas/lab-programacao/Trabalho1-LabES.docx
@@ -180,30 +180,161 @@
           <w:sz w:val="32"/>
           <w:szCs w:val="32"/>
         </w:rPr>
-        <w:t>30</w:t>
-      </w:r>
-      <w:r>
+        <w:t>01/12</w:t>
+      </w:r>
+    </w:p>
+    <w:p>
+      <w:pPr>
         <w:rPr>
           <w:sz w:val="32"/>
           <w:szCs w:val="32"/>
         </w:rPr>
-        <w:t>/0</w:t>
-      </w:r>
+      </w:pPr>
+    </w:p>
+    <w:p>
+      <w:pPr>
+        <w:jc w:val="both"/>
+        <w:rPr>
+          <w:sz w:val="24"/>
+          <w:szCs w:val="24"/>
+        </w:rPr>
+      </w:pPr>
       <w:r>
         <w:rPr>
           <w:sz w:val="32"/>
           <w:szCs w:val="32"/>
         </w:rPr>
-        <w:t>6</w:t>
+        <w:tab/>
+      </w:r>
+      <w:r>
+        <w:rPr>
+          <w:sz w:val="24"/>
+          <w:szCs w:val="24"/>
+        </w:rPr>
+        <w:t>N</w:t>
+      </w:r>
+      <w:r>
+        <w:rPr>
+          <w:sz w:val="24"/>
+          <w:szCs w:val="24"/>
+        </w:rPr>
+        <w:t xml:space="preserve">este trabalho prático, o grupo deverá criar uma aplicação Web para realizar a entrega de pedidos para uma pizzaria. Esta aplicação deverá exibir um cardápio na página principal. Este cardápio será composto por 10 </w:t>
+      </w:r>
+      <w:r>
+        <w:rPr>
+          <w:sz w:val="24"/>
+          <w:szCs w:val="24"/>
+        </w:rPr>
+        <w:t>sabores</w:t>
+      </w:r>
+      <w:r>
+        <w:rPr>
+          <w:sz w:val="24"/>
+          <w:szCs w:val="24"/>
+        </w:rPr>
+        <w:t xml:space="preserve"> de pizza (ex. Portuguesa, Calabresa, Italiana, etc.)</w:t>
+      </w:r>
+      <w:r>
+        <w:rPr>
+          <w:sz w:val="24"/>
+          <w:szCs w:val="24"/>
+        </w:rPr>
+        <w:t xml:space="preserve">, </w:t>
+      </w:r>
+      <w:r>
+        <w:rPr>
+          <w:sz w:val="24"/>
+          <w:szCs w:val="24"/>
+        </w:rPr>
+        <w:t>3 tipos de bebidas (ex. Coca-cola lata, Guaraná lata e Água)</w:t>
+      </w:r>
+      <w:r>
+        <w:rPr>
+          <w:sz w:val="24"/>
+          <w:szCs w:val="24"/>
+        </w:rPr>
+        <w:t xml:space="preserve"> e alguns Combos Promocionais (ex. 2 Pizzas grandes de Calabresa por 65 reais)</w:t>
+      </w:r>
+      <w:r>
+        <w:rPr>
+          <w:sz w:val="24"/>
+          <w:szCs w:val="24"/>
+        </w:rPr>
+        <w:t>.</w:t>
+      </w:r>
+      <w:r>
+        <w:rPr>
+          <w:sz w:val="24"/>
+          <w:szCs w:val="24"/>
+        </w:rPr>
+        <w:t xml:space="preserve"> Além disso, o cliente poderá montar a sua pizza de 8 pedaços com até 2 sabores</w:t>
+      </w:r>
+      <w:r>
+        <w:rPr>
+          <w:sz w:val="24"/>
+          <w:szCs w:val="24"/>
+        </w:rPr>
+        <w:t xml:space="preserve"> (ex. Portuguesa e Calabresa)</w:t>
+      </w:r>
+      <w:r>
+        <w:rPr>
+          <w:sz w:val="24"/>
+          <w:szCs w:val="24"/>
+        </w:rPr>
+        <w:t>.</w:t>
+      </w:r>
+      <w:r>
+        <w:rPr>
+          <w:sz w:val="24"/>
+          <w:szCs w:val="24"/>
+        </w:rPr>
+        <w:t xml:space="preserve"> Caberá ao grupo definir os valores fictícios para os itens do cardápio, bem como os Combos </w:t>
+      </w:r>
+      <w:r>
+        <w:rPr>
+          <w:sz w:val="24"/>
+          <w:szCs w:val="24"/>
+        </w:rPr>
+        <w:t>Promocionais</w:t>
+      </w:r>
+      <w:r>
+        <w:rPr>
+          <w:sz w:val="24"/>
+          <w:szCs w:val="24"/>
+        </w:rPr>
+        <w:t>.</w:t>
       </w:r>
     </w:p>
     <w:p>
       <w:pPr>
-        <w:rPr>
-          <w:sz w:val="32"/>
-          <w:szCs w:val="32"/>
-        </w:rPr>
-      </w:pPr>
+        <w:jc w:val="both"/>
+        <w:rPr>
+          <w:sz w:val="24"/>
+          <w:szCs w:val="24"/>
+        </w:rPr>
+      </w:pPr>
+      <w:r>
+        <w:rPr>
+          <w:sz w:val="24"/>
+          <w:szCs w:val="24"/>
+        </w:rPr>
+        <w:tab/>
+        <w:t xml:space="preserve">A aplicação deverá permitir ao cliente o cadastro de uma conta de usuário. Para isso, o cliente deverá informar seus dados pessoais (Nome completo, CPF, </w:t>
+      </w:r>
+      <w:r>
+        <w:rPr>
+          <w:sz w:val="24"/>
+          <w:szCs w:val="24"/>
+        </w:rPr>
+        <w:t>E</w:t>
+      </w:r>
+      <w:r>
+        <w:rPr>
+          <w:sz w:val="24"/>
+          <w:szCs w:val="24"/>
+        </w:rPr>
+        <w:t>-mail, Telefone e Endereço Completo). O formulário de endereço deverá conter o CEP de entrega do pedido, bem como o nome da rua, bairro e número da casa ou apartamento. Para fins de simplicidade, todos os pedidos só serão realizados dentro da cidade de Belo Horizonte. Os dados do cliente bem como os dados do seu pedido deverão ser inseridos adequadamente no banco de dados.</w:t>
+      </w:r>
     </w:p>
     <w:p>
       <w:pPr>
@@ -215,17 +346,34 @@
       </w:pPr>
       <w:r>
         <w:rPr>
-          <w:sz w:val="32"/>
-          <w:szCs w:val="32"/>
+          <w:sz w:val="24"/>
+          <w:szCs w:val="24"/>
         </w:rPr>
         <w:tab/>
-      </w:r>
-      <w:r>
-        <w:rPr>
-          <w:sz w:val="24"/>
-          <w:szCs w:val="24"/>
-        </w:rPr>
-        <w:t>Neste trabalho prático, o aluno deverá criar uma aplicação Web que contenha um formulário para cadastramento dos imóveis disponíveis para locação de uma imobiliária. O formulário deverá ser apresentado de maneira organizada e elegante. Os dados dos imóveis deverão ser inseridos adequadamente no banco de dados.</w:t>
+        <w:t>Para cada conta de usuário cadastrada no sistema (</w:t>
+      </w:r>
+      <w:r>
+        <w:rPr>
+          <w:sz w:val="24"/>
+          <w:szCs w:val="24"/>
+        </w:rPr>
+        <w:t>E</w:t>
+      </w:r>
+      <w:r>
+        <w:rPr>
+          <w:sz w:val="24"/>
+          <w:szCs w:val="24"/>
+        </w:rPr>
+        <w:t>-mail e senha), é importante saber o seu endereço completo. Portanto, será necessário cad</w:t>
+      </w:r>
+      <w:bookmarkStart w:id="0" w:name="_GoBack"/>
+      <w:bookmarkEnd w:id="0"/>
+      <w:r>
+        <w:rPr>
+          <w:sz w:val="24"/>
+          <w:szCs w:val="24"/>
+        </w:rPr>
+        <w:t xml:space="preserve">astrar o bairro no qual o cliente reside. Para isso, o cliente do pedido deverá selecionar o bairro dentre uma lista de alguns bairros da cidade de Belo Horizonte previamente cadastrados no banco de dados. Ao montar o seu pedido, a aplicação irá criar uma espécie de “carrinho de compras” e apresentar o total do pedido para o cliente. Finalmente, ao clicar no botão de “Finalizar Pedido”, a aplicação Web deverá cadastrar o pedido no banco de dados. </w:t>
       </w:r>
     </w:p>
     <w:p>
@@ -242,89 +390,6 @@
           <w:sz w:val="24"/>
           <w:szCs w:val="24"/>
         </w:rPr>
-        <w:t>O sistema deverá considerar dois tipos de imóveis: casa e apartamento. Para os imóveis da categoria casa, as seguintes informações devem ser armazenadas: quantidade de quartos, quantidade de suítes, quantidade de salas de estar, número de vagas na garagem, área (em metros quadrados), se possui armário embutido e descrição (algum detalhe a mais que se deseja informar sobre a casa). Já para os imóveis da categoria apartamento, as seguintes informações devem ser armazenadas: quantidade de quartos, quantidade de suítes, quantidade de salas de estar, quantidade de salas de jantar, número de vagas na garagem, área (em metros quadrados), se possui armário embutido, descrição (algum detalhe a mais que se deseja informar sobre o apartamento), andar, valor do condomínio e indicativo se o condomínio possui portaria 24 horas.</w:t>
-      </w:r>
-    </w:p>
-    <w:p>
-      <w:pPr>
-        <w:ind w:firstLine="708"/>
-        <w:jc w:val="both"/>
-        <w:rPr>
-          <w:sz w:val="24"/>
-          <w:szCs w:val="24"/>
-        </w:rPr>
-      </w:pPr>
-      <w:r>
-        <w:rPr>
-          <w:sz w:val="24"/>
-          <w:szCs w:val="24"/>
-        </w:rPr>
-        <w:t xml:space="preserve">Para cada imóvel cadastrado no sistema é importante saber o seu endereço completo, sendo necessário cadastrar o bairro no qual o imóvel está localizado. O usuário deverá selecionar o bairro dentre uma lista de bairros disponíveis. Além disso, é obrigatório armazenar o valor de aluguel de cada imóvel. </w:t>
-      </w:r>
-      <w:r>
-        <w:rPr>
-          <w:sz w:val="24"/>
-          <w:szCs w:val="24"/>
-        </w:rPr>
-        <w:t xml:space="preserve">A aplicação deverá permitir o agendamento de visita no imóvel. Neste caso, ao clicar no botão </w:t>
-      </w:r>
-      <w:r>
-        <w:rPr>
-          <w:sz w:val="24"/>
-          <w:szCs w:val="24"/>
-        </w:rPr>
-        <w:t>‘</w:t>
-      </w:r>
-      <w:r>
-        <w:rPr>
-          <w:sz w:val="24"/>
-          <w:szCs w:val="24"/>
-        </w:rPr>
-        <w:t>Agendar Visita</w:t>
-      </w:r>
-      <w:r>
-        <w:rPr>
-          <w:sz w:val="24"/>
-          <w:szCs w:val="24"/>
-        </w:rPr>
-        <w:t>’</w:t>
-      </w:r>
-      <w:r>
-        <w:rPr>
-          <w:sz w:val="24"/>
-          <w:szCs w:val="24"/>
-        </w:rPr>
-        <w:t>, a aplicação deverá permitir selecionar uma data no calendário. Para uma determinada data, o usuário deverá selecionar um horário disponível para visita</w:t>
-      </w:r>
-      <w:r>
-        <w:rPr>
-          <w:sz w:val="24"/>
-          <w:szCs w:val="24"/>
-        </w:rPr>
-        <w:t xml:space="preserve"> e clicar em ‘Finalizar’</w:t>
-      </w:r>
-      <w:r>
-        <w:rPr>
-          <w:sz w:val="24"/>
-          <w:szCs w:val="24"/>
-        </w:rPr>
-        <w:t>.</w:t>
-      </w:r>
-    </w:p>
-    <w:p>
-      <w:pPr>
-        <w:ind w:firstLine="708"/>
-        <w:jc w:val="both"/>
-        <w:rPr>
-          <w:sz w:val="24"/>
-          <w:szCs w:val="24"/>
-        </w:rPr>
-      </w:pPr>
-      <w:r>
-        <w:rPr>
-          <w:sz w:val="24"/>
-          <w:szCs w:val="24"/>
-        </w:rPr>
         <w:t xml:space="preserve">O trabalho deverá ser feito </w:t>
       </w:r>
       <w:r>
@@ -340,15 +405,83 @@
           <w:sz w:val="24"/>
           <w:szCs w:val="24"/>
         </w:rPr>
-        <w:t xml:space="preserve">grupos de </w:t>
-      </w:r>
-      <w:r>
-        <w:rPr>
-          <w:b/>
-          <w:sz w:val="24"/>
-          <w:szCs w:val="24"/>
-        </w:rPr>
-        <w:t>3</w:t>
+        <w:t>grupos</w:t>
+      </w:r>
+      <w:r>
+        <w:rPr>
+          <w:sz w:val="24"/>
+          <w:szCs w:val="24"/>
+        </w:rPr>
+        <w:t xml:space="preserve">. </w:t>
+      </w:r>
+      <w:r>
+        <w:rPr>
+          <w:sz w:val="24"/>
+          <w:szCs w:val="24"/>
+        </w:rPr>
+        <w:t xml:space="preserve">Como são </w:t>
+      </w:r>
+      <w:r>
+        <w:rPr>
+          <w:sz w:val="24"/>
+          <w:szCs w:val="24"/>
+        </w:rPr>
+        <w:t>23</w:t>
+      </w:r>
+      <w:r>
+        <w:rPr>
+          <w:sz w:val="24"/>
+          <w:szCs w:val="24"/>
+        </w:rPr>
+        <w:t xml:space="preserve"> alunos, </w:t>
+      </w:r>
+      <w:r>
+        <w:rPr>
+          <w:b/>
+          <w:sz w:val="24"/>
+          <w:szCs w:val="24"/>
+        </w:rPr>
+        <w:t>serão</w:t>
+      </w:r>
+      <w:r>
+        <w:rPr>
+          <w:b/>
+          <w:sz w:val="24"/>
+          <w:szCs w:val="24"/>
+        </w:rPr>
+        <w:t xml:space="preserve"> </w:t>
+      </w:r>
+      <w:r>
+        <w:rPr>
+          <w:b/>
+          <w:sz w:val="24"/>
+          <w:szCs w:val="24"/>
+        </w:rPr>
+        <w:t>dois</w:t>
+      </w:r>
+      <w:r>
+        <w:rPr>
+          <w:b/>
+          <w:sz w:val="24"/>
+          <w:szCs w:val="24"/>
+        </w:rPr>
+        <w:t xml:space="preserve"> grupo</w:t>
+      </w:r>
+      <w:r>
+        <w:rPr>
+          <w:b/>
+          <w:sz w:val="24"/>
+          <w:szCs w:val="24"/>
+        </w:rPr>
+        <w:t xml:space="preserve">s de </w:t>
+      </w:r>
+      <w:r>
+        <w:rPr>
+          <w:b/>
+          <w:sz w:val="24"/>
+          <w:szCs w:val="24"/>
+        </w:rPr>
+        <w:t>4</w:t>
       </w:r>
       <w:r>
         <w:rPr>
@@ -360,6 +493,14 @@
       </w:r>
       <w:r>
         <w:rPr>
+          <w:b/>
+          <w:sz w:val="24"/>
+          <w:szCs w:val="24"/>
+        </w:rPr>
+        <w:t xml:space="preserve"> e 5 grupos de 3 pessoas</w:t>
+      </w:r>
+      <w:r>
+        <w:rPr>
           <w:sz w:val="24"/>
           <w:szCs w:val="24"/>
         </w:rPr>
@@ -370,51 +511,6 @@
           <w:sz w:val="24"/>
           <w:szCs w:val="24"/>
         </w:rPr>
-        <w:t xml:space="preserve">Como são </w:t>
-      </w:r>
-      <w:r>
-        <w:rPr>
-          <w:sz w:val="24"/>
-          <w:szCs w:val="24"/>
-        </w:rPr>
-        <w:t xml:space="preserve">19 alunos, </w:t>
-      </w:r>
-      <w:r>
-        <w:rPr>
-          <w:b/>
-          <w:sz w:val="24"/>
-          <w:szCs w:val="24"/>
-        </w:rPr>
-        <w:t xml:space="preserve">apenas um grupo terá </w:t>
-      </w:r>
-      <w:r>
-        <w:rPr>
-          <w:b/>
-          <w:sz w:val="24"/>
-          <w:szCs w:val="24"/>
-        </w:rPr>
-        <w:t>4</w:t>
-      </w:r>
-      <w:r>
-        <w:rPr>
-          <w:b/>
-          <w:sz w:val="24"/>
-          <w:szCs w:val="24"/>
-        </w:rPr>
-        <w:t xml:space="preserve"> pessoas</w:t>
-      </w:r>
-      <w:r>
-        <w:rPr>
-          <w:sz w:val="24"/>
-          <w:szCs w:val="24"/>
-        </w:rPr>
-        <w:t xml:space="preserve">. </w:t>
-      </w:r>
-      <w:r>
-        <w:rPr>
-          <w:sz w:val="24"/>
-          <w:szCs w:val="24"/>
-        </w:rPr>
         <w:t xml:space="preserve">O </w:t>
       </w:r>
       <w:r>
@@ -467,8 +563,6 @@
         </w:rPr>
         <w:t xml:space="preserve"> É importante salientar que o grupo deverá ser o mesmo para os próximos trabalhos da disciplina.</w:t>
       </w:r>
-      <w:bookmarkStart w:id="0" w:name="_GoBack"/>
-      <w:bookmarkEnd w:id="0"/>
     </w:p>
     <w:p>
       <w:pPr>

</xml_diff>

<commit_message>
Primeiro trabalho de Lab.
</commit_message>
<xml_diff>
--- a/aulas/lab-programacao/Trabalho1-LabES.docx
+++ b/aulas/lab-programacao/Trabalho1-LabES.docx
@@ -180,7 +180,7 @@
           <w:sz w:val="32"/>
           <w:szCs w:val="32"/>
         </w:rPr>
-        <w:t>01/12</w:t>
+        <w:t>04/05</w:t>
       </w:r>
     </w:p>
     <w:p>
@@ -288,21 +288,7 @@
           <w:sz w:val="24"/>
           <w:szCs w:val="24"/>
         </w:rPr>
-        <w:t xml:space="preserve"> Caberá ao grupo definir os valores fictícios para os itens do cardápio, bem como os Combos </w:t>
-      </w:r>
-      <w:r>
-        <w:rPr>
-          <w:sz w:val="24"/>
-          <w:szCs w:val="24"/>
-        </w:rPr>
-        <w:t>Promocionais</w:t>
-      </w:r>
-      <w:r>
-        <w:rPr>
-          <w:sz w:val="24"/>
-          <w:szCs w:val="24"/>
-        </w:rPr>
-        <w:t>.</w:t>
+        <w:t xml:space="preserve"> Caberá ao grupo definir os valores fictícios para os itens do cardápio, bem como os Combos Promocionais.</w:t>
       </w:r>
     </w:p>
     <w:p>
@@ -364,16 +350,7 @@
           <w:sz w:val="24"/>
           <w:szCs w:val="24"/>
         </w:rPr>
-        <w:t>-mail e senha), é importante saber o seu endereço completo. Portanto, será necessário cad</w:t>
-      </w:r>
-      <w:bookmarkStart w:id="0" w:name="_GoBack"/>
-      <w:bookmarkEnd w:id="0"/>
-      <w:r>
-        <w:rPr>
-          <w:sz w:val="24"/>
-          <w:szCs w:val="24"/>
-        </w:rPr>
-        <w:t xml:space="preserve">astrar o bairro no qual o cliente reside. Para isso, o cliente do pedido deverá selecionar o bairro dentre uma lista de alguns bairros da cidade de Belo Horizonte previamente cadastrados no banco de dados. Ao montar o seu pedido, a aplicação irá criar uma espécie de “carrinho de compras” e apresentar o total do pedido para o cliente. Finalmente, ao clicar no botão de “Finalizar Pedido”, a aplicação Web deverá cadastrar o pedido no banco de dados. </w:t>
+        <w:t xml:space="preserve">-mail e senha), é importante saber o seu endereço completo. Portanto, será necessário cadastrar o bairro no qual o cliente reside. Para isso, o cliente do pedido deverá selecionar o bairro dentre uma lista de alguns bairros da cidade de Belo Horizonte previamente cadastrados no banco de dados. Ao montar o seu pedido, a aplicação irá criar uma espécie de “carrinho de compras” e apresentar o total do pedido para o cliente. Finalmente, ao clicar no botão de “Finalizar Pedido”, a aplicação Web deverá cadastrar o pedido no banco de dados. </w:t>
       </w:r>
     </w:p>
     <w:p>
@@ -426,7 +403,14 @@
           <w:sz w:val="24"/>
           <w:szCs w:val="24"/>
         </w:rPr>
-        <w:t>23</w:t>
+        <w:t>2</w:t>
+      </w:r>
+      <w:r>
+        <w:rPr>
+          <w:sz w:val="24"/>
+          <w:szCs w:val="24"/>
+        </w:rPr>
+        <w:t>8</w:t>
       </w:r>
       <w:r>
         <w:rPr>
@@ -457,7 +441,7 @@
           <w:sz w:val="24"/>
           <w:szCs w:val="24"/>
         </w:rPr>
-        <w:t>dois</w:t>
+        <w:t>7</w:t>
       </w:r>
       <w:r>
         <w:rPr>
@@ -490,14 +474,6 @@
           <w:szCs w:val="24"/>
         </w:rPr>
         <w:t xml:space="preserve"> pessoas</w:t>
-      </w:r>
-      <w:r>
-        <w:rPr>
-          <w:b/>
-          <w:sz w:val="24"/>
-          <w:szCs w:val="24"/>
-        </w:rPr>
-        <w:t xml:space="preserve"> e 5 grupos de 3 pessoas</w:t>
       </w:r>
       <w:r>
         <w:rPr>
@@ -692,7 +668,27 @@
           <w:sz w:val="24"/>
           <w:szCs w:val="24"/>
         </w:rPr>
-        <w:t xml:space="preserve"> número</w:t>
+        <w:t xml:space="preserve"> </w:t>
+      </w:r>
+      <w:r>
+        <w:rPr>
+          <w:b/>
+          <w:i/>
+          <w:sz w:val="24"/>
+          <w:szCs w:val="24"/>
+        </w:rPr>
+        <w:t xml:space="preserve">respectivos </w:t>
+      </w:r>
+      <w:bookmarkStart w:id="0" w:name="_GoBack"/>
+      <w:bookmarkEnd w:id="0"/>
+      <w:r>
+        <w:rPr>
+          <w:b/>
+          <w:i/>
+          <w:sz w:val="24"/>
+          <w:szCs w:val="24"/>
+        </w:rPr>
+        <w:t>número</w:t>
       </w:r>
       <w:r>
         <w:rPr>

</xml_diff>

<commit_message>
Atualizei a data do trabalho 1 para dia 12 de maio de 2022
</commit_message>
<xml_diff>
--- a/aulas/lab-programacao/Trabalho1-LabES.docx
+++ b/aulas/lab-programacao/Trabalho1-LabES.docx
@@ -180,8 +180,10 @@
           <w:sz w:val="32"/>
           <w:szCs w:val="32"/>
         </w:rPr>
-        <w:t>04/05</w:t>
-      </w:r>
+        <w:t>12/05</w:t>
+      </w:r>
+      <w:bookmarkStart w:id="0" w:name="_GoBack"/>
+      <w:bookmarkEnd w:id="0"/>
     </w:p>
     <w:p>
       <w:pPr>
@@ -576,8 +578,6 @@
         </w:rPr>
         <w:t>SIGAA</w:t>
       </w:r>
-      <w:bookmarkStart w:id="0" w:name="_GoBack"/>
-      <w:bookmarkEnd w:id="0"/>
       <w:r>
         <w:rPr>
           <w:b/>

</xml_diff>